<commit_message>
Updated with the version submitted.
</commit_message>
<xml_diff>
--- a/Deliverables/Team Mortality Probability_Progress Report_I.docx
+++ b/Deliverables/Team Mortality Probability_Progress Report_I.docx
@@ -350,12 +350,12 @@
           <wp:inline distB="114300" distT="114300" distL="114300" distR="114300">
             <wp:extent cx="5934075" cy="1604963"/>
             <wp:effectExtent b="0" l="0" r="0" t="0"/>
-            <wp:docPr id="1" name="image3.png"/>
+            <wp:docPr id="2" name="image4.png"/>
             <a:graphic>
               <a:graphicData uri="http://schemas.openxmlformats.org/drawingml/2006/picture">
                 <pic:pic>
                   <pic:nvPicPr>
-                    <pic:cNvPr id="0" name="image3.png"/>
+                    <pic:cNvPr id="0" name="image4.png"/>
                     <pic:cNvPicPr preferRelativeResize="0"/>
                   </pic:nvPicPr>
                   <pic:blipFill>
@@ -1612,7 +1612,7 @@
           <w:u w:val="none"/>
         </w:rPr>
       </w:pPr>
-      <w:bookmarkStart w:colFirst="0" w:colLast="0" w:name="_gor9vte194mr" w:id="27"/>
+      <w:bookmarkStart w:colFirst="0" w:colLast="0" w:name="_yzhmbe50equw" w:id="27"/>
       <w:bookmarkEnd w:id="27"/>
       <w:r>
         <w:rPr>
@@ -1621,7 +1621,122 @@
           <w:szCs w:val="24"/>
           <w:rtl w:val="0"/>
         </w:rPr>
-        <w:t xml:space="preserve">Peer review and created drafts of project deliverables.       </w:t>
+        <w:t xml:space="preserve">Peer review and created drafts of project deliverables.      </w:t>
+      </w:r>
+    </w:p>
+    <w:p>
+      <w:pPr>
+        <w:keepNext w:val="0"/>
+        <w:keepLines w:val="0"/>
+        <w:widowControl w:val="1"/>
+        <w:pBdr>
+          <w:top w:space="0" w:sz="0" w:val="nil"/>
+          <w:left w:space="0" w:sz="0" w:val="nil"/>
+          <w:bottom w:space="0" w:sz="0" w:val="nil"/>
+          <w:right w:space="0" w:sz="0" w:val="nil"/>
+          <w:between w:space="0" w:sz="0" w:val="nil"/>
+        </w:pBdr>
+        <w:shd w:fill="auto" w:val="clear"/>
+        <w:tabs>
+          <w:tab w:val="left" w:pos="5257"/>
+        </w:tabs>
+        <w:spacing w:after="0" w:before="0" w:line="252.00000000000003" w:lineRule="auto"/>
+        <w:ind w:right="0"/>
+        <w:contextualSpacing w:val="0"/>
+        <w:jc w:val="left"/>
+        <w:rPr>
+          <w:rFonts w:ascii="Times New Roman" w:cs="Times New Roman" w:eastAsia="Times New Roman" w:hAnsi="Times New Roman"/>
+          <w:sz w:val="24"/>
+          <w:szCs w:val="24"/>
+        </w:rPr>
+      </w:pPr>
+      <w:bookmarkStart w:colFirst="0" w:colLast="0" w:name="_5400qw5g93gr" w:id="28"/>
+      <w:bookmarkEnd w:id="28"/>
+      <w:r>
+        <w:rPr>
+          <w:rtl w:val="0"/>
+        </w:rPr>
+      </w:r>
+    </w:p>
+    <w:p>
+      <w:pPr>
+        <w:keepNext w:val="0"/>
+        <w:keepLines w:val="0"/>
+        <w:widowControl w:val="1"/>
+        <w:pBdr>
+          <w:top w:space="0" w:sz="0" w:val="nil"/>
+          <w:left w:space="0" w:sz="0" w:val="nil"/>
+          <w:bottom w:space="0" w:sz="0" w:val="nil"/>
+          <w:right w:space="0" w:sz="0" w:val="nil"/>
+          <w:between w:space="0" w:sz="0" w:val="nil"/>
+        </w:pBdr>
+        <w:shd w:fill="auto" w:val="clear"/>
+        <w:tabs>
+          <w:tab w:val="left" w:pos="5257"/>
+        </w:tabs>
+        <w:spacing w:after="0" w:before="0" w:line="252.00000000000003" w:lineRule="auto"/>
+        <w:ind w:right="0"/>
+        <w:contextualSpacing w:val="0"/>
+        <w:jc w:val="left"/>
+        <w:rPr>
+          <w:rFonts w:ascii="Times New Roman" w:cs="Times New Roman" w:eastAsia="Times New Roman" w:hAnsi="Times New Roman"/>
+          <w:sz w:val="24"/>
+          <w:szCs w:val="24"/>
+        </w:rPr>
+      </w:pPr>
+      <w:bookmarkStart w:colFirst="0" w:colLast="0" w:name="_j8u9pj87nwfs" w:id="29"/>
+      <w:bookmarkEnd w:id="29"/>
+      <w:r>
+        <w:rPr>
+          <w:rFonts w:ascii="Times New Roman" w:cs="Times New Roman" w:eastAsia="Times New Roman" w:hAnsi="Times New Roman"/>
+          <w:sz w:val="24"/>
+          <w:szCs w:val="24"/>
+          <w:rtl w:val="0"/>
+        </w:rPr>
+        <w:t xml:space="preserve">Arun: </w:t>
+      </w:r>
+    </w:p>
+    <w:p>
+      <w:pPr>
+        <w:keepNext w:val="0"/>
+        <w:keepLines w:val="0"/>
+        <w:widowControl w:val="1"/>
+        <w:numPr>
+          <w:ilvl w:val="0"/>
+          <w:numId w:val="5"/>
+        </w:numPr>
+        <w:pBdr>
+          <w:top w:space="0" w:sz="0" w:val="nil"/>
+          <w:left w:space="0" w:sz="0" w:val="nil"/>
+          <w:bottom w:space="0" w:sz="0" w:val="nil"/>
+          <w:right w:space="0" w:sz="0" w:val="nil"/>
+          <w:between w:space="0" w:sz="0" w:val="nil"/>
+        </w:pBdr>
+        <w:shd w:fill="auto" w:val="clear"/>
+        <w:tabs>
+          <w:tab w:val="left" w:pos="5257"/>
+        </w:tabs>
+        <w:spacing w:after="0" w:before="0" w:line="252.00000000000003" w:lineRule="auto"/>
+        <w:ind w:left="720" w:right="0" w:hanging="360"/>
+        <w:contextualSpacing w:val="1"/>
+        <w:jc w:val="left"/>
+        <w:rPr>
+          <w:rFonts w:ascii="Times New Roman" w:cs="Times New Roman" w:eastAsia="Times New Roman" w:hAnsi="Times New Roman"/>
+          <w:sz w:val="24"/>
+          <w:szCs w:val="24"/>
+          <w:u w:val="none"/>
+        </w:rPr>
+      </w:pPr>
+      <w:bookmarkStart w:colFirst="0" w:colLast="0" w:name="_1gqrn8abiaij" w:id="30"/>
+      <w:bookmarkEnd w:id="30"/>
+      <w:r>
+        <w:rPr>
+          <w:rFonts w:ascii="Times New Roman" w:cs="Times New Roman" w:eastAsia="Times New Roman" w:hAnsi="Times New Roman"/>
+          <w:sz w:val="24"/>
+          <w:szCs w:val="24"/>
+          <w:rtl w:val="0"/>
+        </w:rPr>
+        <w:t xml:space="preserve">Independent hypothesis testing and ingestion research</w:t>
       </w:r>
     </w:p>
     <w:p>
@@ -1677,8 +1792,8 @@
       <w:jc w:val="left"/>
       <w:rPr/>
     </w:pPr>
-    <w:bookmarkStart w:colFirst="0" w:colLast="0" w:name="_1fob9te" w:id="28"/>
-    <w:bookmarkEnd w:id="28"/>
+    <w:bookmarkStart w:colFirst="0" w:colLast="0" w:name="_1fob9te" w:id="31"/>
+    <w:bookmarkEnd w:id="31"/>
     <w:r>
       <w:rPr>
         <w:rtl w:val="0"/>
@@ -1696,8 +1811,8 @@
       <w:contextualSpacing w:val="0"/>
       <w:rPr/>
     </w:pPr>
-    <w:bookmarkStart w:colFirst="0" w:colLast="0" w:name="_3znysh7" w:id="29"/>
-    <w:bookmarkEnd w:id="29"/>
+    <w:bookmarkStart w:colFirst="0" w:colLast="0" w:name="_3znysh7" w:id="32"/>
+    <w:bookmarkEnd w:id="32"/>
     <w:r>
       <w:rPr>
         <w:rFonts w:ascii="Times New Roman" w:cs="Times New Roman" w:eastAsia="Times New Roman" w:hAnsi="Times New Roman"/>
@@ -1706,12 +1821,12 @@
         <wp:inline distB="114300" distT="114300" distL="114300" distR="114300">
           <wp:extent cx="4295775" cy="1371600"/>
           <wp:effectExtent b="0" l="0" r="0" t="0"/>
-          <wp:docPr id="2" name="image4.png"/>
+          <wp:docPr id="1" name="image3.png"/>
           <a:graphic>
             <a:graphicData uri="http://schemas.openxmlformats.org/drawingml/2006/picture">
               <pic:pic>
                 <pic:nvPicPr>
-                  <pic:cNvPr id="0" name="image4.png"/>
+                  <pic:cNvPr id="0" name="image3.png"/>
                   <pic:cNvPicPr preferRelativeResize="0"/>
                 </pic:nvPicPr>
                 <pic:blipFill>
@@ -2186,6 +2301,116 @@
       </w:rPr>
     </w:lvl>
   </w:abstractNum>
+  <w:abstractNum w:abstractNumId="5">
+    <w:lvl w:ilvl="0">
+      <w:start w:val="1"/>
+      <w:numFmt w:val="bullet"/>
+      <w:lvlText w:val="-"/>
+      <w:lvlJc w:val="left"/>
+      <w:pPr>
+        <w:ind w:left="720" w:hanging="360"/>
+      </w:pPr>
+      <w:rPr>
+        <w:u w:val="none"/>
+      </w:rPr>
+    </w:lvl>
+    <w:lvl w:ilvl="1">
+      <w:start w:val="1"/>
+      <w:numFmt w:val="bullet"/>
+      <w:lvlText w:val="-"/>
+      <w:lvlJc w:val="left"/>
+      <w:pPr>
+        <w:ind w:left="1440" w:hanging="360"/>
+      </w:pPr>
+      <w:rPr>
+        <w:u w:val="none"/>
+      </w:rPr>
+    </w:lvl>
+    <w:lvl w:ilvl="2">
+      <w:start w:val="1"/>
+      <w:numFmt w:val="bullet"/>
+      <w:lvlText w:val="-"/>
+      <w:lvlJc w:val="left"/>
+      <w:pPr>
+        <w:ind w:left="2160" w:hanging="360"/>
+      </w:pPr>
+      <w:rPr>
+        <w:u w:val="none"/>
+      </w:rPr>
+    </w:lvl>
+    <w:lvl w:ilvl="3">
+      <w:start w:val="1"/>
+      <w:numFmt w:val="bullet"/>
+      <w:lvlText w:val="-"/>
+      <w:lvlJc w:val="left"/>
+      <w:pPr>
+        <w:ind w:left="2880" w:hanging="360"/>
+      </w:pPr>
+      <w:rPr>
+        <w:u w:val="none"/>
+      </w:rPr>
+    </w:lvl>
+    <w:lvl w:ilvl="4">
+      <w:start w:val="1"/>
+      <w:numFmt w:val="bullet"/>
+      <w:lvlText w:val="-"/>
+      <w:lvlJc w:val="left"/>
+      <w:pPr>
+        <w:ind w:left="3600" w:hanging="360"/>
+      </w:pPr>
+      <w:rPr>
+        <w:u w:val="none"/>
+      </w:rPr>
+    </w:lvl>
+    <w:lvl w:ilvl="5">
+      <w:start w:val="1"/>
+      <w:numFmt w:val="bullet"/>
+      <w:lvlText w:val="-"/>
+      <w:lvlJc w:val="left"/>
+      <w:pPr>
+        <w:ind w:left="4320" w:hanging="360"/>
+      </w:pPr>
+      <w:rPr>
+        <w:u w:val="none"/>
+      </w:rPr>
+    </w:lvl>
+    <w:lvl w:ilvl="6">
+      <w:start w:val="1"/>
+      <w:numFmt w:val="bullet"/>
+      <w:lvlText w:val="-"/>
+      <w:lvlJc w:val="left"/>
+      <w:pPr>
+        <w:ind w:left="5040" w:hanging="360"/>
+      </w:pPr>
+      <w:rPr>
+        <w:u w:val="none"/>
+      </w:rPr>
+    </w:lvl>
+    <w:lvl w:ilvl="7">
+      <w:start w:val="1"/>
+      <w:numFmt w:val="bullet"/>
+      <w:lvlText w:val="-"/>
+      <w:lvlJc w:val="left"/>
+      <w:pPr>
+        <w:ind w:left="5760" w:hanging="360"/>
+      </w:pPr>
+      <w:rPr>
+        <w:u w:val="none"/>
+      </w:rPr>
+    </w:lvl>
+    <w:lvl w:ilvl="8">
+      <w:start w:val="1"/>
+      <w:numFmt w:val="bullet"/>
+      <w:lvlText w:val="-"/>
+      <w:lvlJc w:val="left"/>
+      <w:pPr>
+        <w:ind w:left="6480" w:hanging="360"/>
+      </w:pPr>
+      <w:rPr>
+        <w:u w:val="none"/>
+      </w:rPr>
+    </w:lvl>
+  </w:abstractNum>
   <w:num w:numId="1">
     <w:abstractNumId w:val="1"/>
   </w:num>
@@ -2197,6 +2422,9 @@
   </w:num>
   <w:num w:numId="4">
     <w:abstractNumId w:val="4"/>
+  </w:num>
+  <w:num w:numId="5">
+    <w:abstractNumId w:val="5"/>
   </w:num>
 </w:numbering>
 </file>

</xml_diff>